<commit_message>
ajout du rapport d'audit
</commit_message>
<xml_diff>
--- a/Question/question_mission_1.docx
+++ b/Question/question_mission_1.docx
@@ -122,13 +122,7 @@
     </w:p>
     <w:p>
       <w:r>
-        <w:t xml:space="preserve">Réponse </w:t>
-      </w:r>
-      <w:r>
-        <w:t>2</w:t>
-      </w:r>
-      <w:r>
-        <w:t xml:space="preserve"> : </w:t>
+        <w:t xml:space="preserve">Réponse 2 : </w:t>
       </w:r>
     </w:p>
     <w:p>
@@ -142,6 +136,9 @@
       <w:r>
         <w:t>1</w:t>
       </w:r>
+      <w:r>
+        <w:t>23456789</w:t>
+      </w:r>
     </w:p>
     <w:p>
       <w:pPr>
@@ -152,7 +149,7 @@
         </w:numPr>
       </w:pPr>
       <w:r>
-        <w:t>2</w:t>
+        <w:t>11111111111111111111111</w:t>
       </w:r>
     </w:p>
     <w:p>
@@ -164,29 +161,17 @@
         </w:numPr>
       </w:pPr>
       <w:r>
-        <w:t>3</w:t>
-      </w:r>
-    </w:p>
-    <w:p>
-      <w:r>
-        <w:t xml:space="preserve">Réponse </w:t>
-      </w:r>
-      <w:r>
-        <w:t>3</w:t>
-      </w:r>
-      <w:r>
-        <w:t xml:space="preserve"> : </w:t>
-      </w:r>
-    </w:p>
-    <w:p>
-      <w:r>
-        <w:t xml:space="preserve">Réponse </w:t>
-      </w:r>
-      <w:r>
-        <w:t>4</w:t>
-      </w:r>
-      <w:r>
-        <w:t xml:space="preserve"> : </w:t>
+        <w:t>M0nmO7D3P@$s3E$t¢hi4NT</w:t>
+      </w:r>
+    </w:p>
+    <w:p>
+      <w:r>
+        <w:t xml:space="preserve">Réponse 3 : </w:t>
+      </w:r>
+    </w:p>
+    <w:p>
+      <w:r>
+        <w:t xml:space="preserve">Réponse 4 : </w:t>
       </w:r>
     </w:p>
     <w:p/>

</xml_diff>